<commit_message>
Update on features of database and constraints at this point
</commit_message>
<xml_diff>
--- a/Graph_Theory.docx
+++ b/Graph_Theory.docx
@@ -53,7 +53,15 @@
         <w:t xml:space="preserve"> under the relationship contains</w:t>
       </w:r>
       <w:r>
-        <w:t xml:space="preserve">. The nodes for lecturers will will relate to the subject they teach. Group nodes will relate to the subject under which they fall. The room node will relate to the group/subject depending on whether it is a lab </w:t>
+        <w:t xml:space="preserve">. The nodes for lecturers will </w:t>
+      </w:r>
+      <w:proofErr w:type="spellStart"/>
+      <w:r>
+        <w:t>will</w:t>
+      </w:r>
+      <w:proofErr w:type="spellEnd"/>
+      <w:r>
+        <w:t xml:space="preserve"> relate to the subject they teach. Group nodes will relate to the subject under which they fall. The room node will relate to the group/subject depending on whether it is a lab </w:t>
       </w:r>
       <w:r>
         <w:softHyphen/>
@@ -69,6 +77,34 @@
     <w:p>
       <w:r>
         <w:t>For the groups breakdown I will relate the group to its subject then relate that group to its location (room node) and separately relate that same group node to the day it is on with the relationship displaying the time.</w:t>
+      </w:r>
+    </w:p>
+    <w:p>
+      <w:r>
+        <w:t xml:space="preserve">In the database I do the complete group breakdown for each subject in year 3 but in the interest of time and not to make this database prototype unreadable I will not be doing this for every year instead I will use a few subjects across the other years to show that queries can present data for rooms being shared , days , lecturers and times </w:t>
+      </w:r>
+      <w:proofErr w:type="spellStart"/>
+      <w:r>
+        <w:t>through out</w:t>
+      </w:r>
+      <w:proofErr w:type="spellEnd"/>
+      <w:r>
+        <w:t xml:space="preserve"> the 4 years and that the same 5 days and rooms apply to all years and subjects. This will however not stop the overlap of lecturers , due to some lecturers sharing modules in the same year. And the possibility of two of the same module overlapping for two separate groups and having </w:t>
+      </w:r>
+      <w:r>
+        <w:t>two or more</w:t>
+      </w:r>
+      <w:r>
+        <w:t xml:space="preserve"> lecture</w:t>
+      </w:r>
+      <w:r>
+        <w:t>r</w:t>
+      </w:r>
+      <w:r>
+        <w:t xml:space="preserve">s linked to the subject. </w:t>
+      </w:r>
+      <w:r>
+        <w:t>It will not define which lecturer is directly responsible for that subject.</w:t>
       </w:r>
       <w:bookmarkStart w:id="0" w:name="_GoBack"/>
       <w:bookmarkEnd w:id="0"/>
@@ -99,7 +135,23 @@
     </w:p>
     <w:p>
       <w:r>
-        <w:t>Data used in the database is sourced from checking the elements in the developer console and taking info that I  could use as data. Through learnonline I was able to source some lecturers and there subjects and on timetable things such as room no. were obtained aswell as times days etc.</w:t>
+        <w:t xml:space="preserve">Data used in the database is sourced from checking the elements in the developer console and taking info that I  could use as data. Through </w:t>
+      </w:r>
+      <w:proofErr w:type="spellStart"/>
+      <w:r>
+        <w:t>learnonline</w:t>
+      </w:r>
+      <w:proofErr w:type="spellEnd"/>
+      <w:r>
+        <w:t xml:space="preserve"> I was able to source some lecturers and there subjects and on timetable things such as room no. were obtained </w:t>
+      </w:r>
+      <w:proofErr w:type="spellStart"/>
+      <w:r>
+        <w:t>aswell</w:t>
+      </w:r>
+      <w:proofErr w:type="spellEnd"/>
+      <w:r>
+        <w:t xml:space="preserve"> as times days etc.</w:t>
       </w:r>
     </w:p>
     <w:sectPr>

</xml_diff>

<commit_message>
Idea behind setting up the lectures for subjects
</commit_message>
<xml_diff>
--- a/Graph_Theory.docx
+++ b/Graph_Theory.docx
@@ -53,15 +53,7 @@
         <w:t xml:space="preserve"> under the relationship contains</w:t>
       </w:r>
       <w:r>
-        <w:t xml:space="preserve">. The nodes for lecturers will </w:t>
-      </w:r>
-      <w:proofErr w:type="spellStart"/>
-      <w:r>
-        <w:t>will</w:t>
-      </w:r>
-      <w:proofErr w:type="spellEnd"/>
-      <w:r>
-        <w:t xml:space="preserve"> relate to the subject they teach. Group nodes will relate to the subject under which they fall. The room node will relate to the group/subject depending on whether it is a lab </w:t>
+        <w:t xml:space="preserve">. The nodes for lecturers will will relate to the subject they teach. Group nodes will relate to the subject under which they fall. The room node will relate to the group/subject depending on whether it is a lab </w:t>
       </w:r>
       <w:r>
         <w:softHyphen/>
@@ -81,15 +73,7 @@
     </w:p>
     <w:p>
       <w:r>
-        <w:t xml:space="preserve">In the database I do the complete group breakdown for each subject in year 3 but in the interest of time and not to make this database prototype unreadable I will not be doing this for every year instead I will use a few subjects across the other years to show that queries can present data for rooms being shared , days , lecturers and times </w:t>
-      </w:r>
-      <w:proofErr w:type="spellStart"/>
-      <w:r>
-        <w:t>through out</w:t>
-      </w:r>
-      <w:proofErr w:type="spellEnd"/>
-      <w:r>
-        <w:t xml:space="preserve"> the 4 years and that the same 5 days and rooms apply to all years and subjects. This will however not stop the overlap of lecturers , due to some lecturers sharing modules in the same year. And the possibility of two of the same module overlapping for two separate groups and having </w:t>
+        <w:t xml:space="preserve">In the database I do the complete group breakdown for each subject in year 3 but in the interest of time and not to make this database prototype unreadable I will not be doing this for every year instead I will use a few subjects across the other years to show that queries can present data for rooms being shared , days , lecturers and times through out the 4 years and that the same 5 days and rooms apply to all years and subjects. This will however not stop the overlap of lecturers , due to some lecturers sharing modules in the same year. And the possibility of two of the same module overlapping for two separate groups and having </w:t>
       </w:r>
       <w:r>
         <w:t>two or more</w:t>
@@ -105,6 +89,15 @@
       </w:r>
       <w:r>
         <w:t>It will not define which lecturer is directly responsible for that subject.</w:t>
+      </w:r>
+    </w:p>
+    <w:p/>
+    <w:p>
+      <w:r>
+        <w:t xml:space="preserve">For the Lectures I will use Year three as the example the way I set this up differently to the groups is that in this case lecturers can take place over multiple days so I will relate the subject to a lecture node and that node will relate to the rooms </w:t>
+      </w:r>
+      <w:r>
+        <w:t>used for the lectures . From there the rooms will relate to the days of the week with the relationship labelled with the timeslot.</w:t>
       </w:r>
       <w:bookmarkStart w:id="0" w:name="_GoBack"/>
       <w:bookmarkEnd w:id="0"/>
@@ -135,23 +128,7 @@
     </w:p>
     <w:p>
       <w:r>
-        <w:t xml:space="preserve">Data used in the database is sourced from checking the elements in the developer console and taking info that I  could use as data. Through </w:t>
-      </w:r>
-      <w:proofErr w:type="spellStart"/>
-      <w:r>
-        <w:t>learnonline</w:t>
-      </w:r>
-      <w:proofErr w:type="spellEnd"/>
-      <w:r>
-        <w:t xml:space="preserve"> I was able to source some lecturers and there subjects and on timetable things such as room no. were obtained </w:t>
-      </w:r>
-      <w:proofErr w:type="spellStart"/>
-      <w:r>
-        <w:t>aswell</w:t>
-      </w:r>
-      <w:proofErr w:type="spellEnd"/>
-      <w:r>
-        <w:t xml:space="preserve"> as times days etc.</w:t>
+        <w:t>Data used in the database is sourced from checking the elements in the developer console and taking info that I  could use as data. Through learnonline I was able to source some lecturers and there subjects and on timetable things such as room no. were obtained aswell as times days etc.</w:t>
       </w:r>
     </w:p>
     <w:sectPr>

</xml_diff>

<commit_message>
Update to lectures and Sources
</commit_message>
<xml_diff>
--- a/Graph_Theory.docx
+++ b/Graph_Theory.docx
@@ -93,11 +93,31 @@
     </w:p>
     <w:p/>
     <w:p>
-      <w:r>
-        <w:t xml:space="preserve">For the Lectures I will use Year three as the example the way I set this up differently to the groups is that in this case lecturers can take place over multiple days so I will relate the subject to a lecture node and that node will relate to the rooms </w:t>
-      </w:r>
-      <w:r>
-        <w:t>used for the lectures . From there the rooms will relate to the days of the week with the relationship labelled with the timeslot.</w:t>
+      <w:pPr>
+        <w:rPr>
+          <w:lang w:val="en-US"/>
+        </w:rPr>
+      </w:pPr>
+      <w:r>
+        <w:t>For the Lectures I will use Year three as the example the way I set this up differently to the groups is that in this case</w:t>
+      </w:r>
+      <w:r>
+        <w:t xml:space="preserve"> lecture</w:t>
+      </w:r>
+      <w:r>
+        <w:t xml:space="preserve">s can take place over multiple days so I will relate the subject to a lecture node and that node will relate to the rooms </w:t>
+      </w:r>
+      <w:r>
+        <w:t xml:space="preserve">used for the lectures . From there the rooms </w:t>
+      </w:r>
+      <w:r>
+        <w:t xml:space="preserve">I </w:t>
+      </w:r>
+      <w:r>
+        <w:t>will relate to the days of the week with the relationship labelled with the tim</w:t>
+      </w:r>
+      <w:r>
+        <w:t>eslot similar to the lab groups way.</w:t>
       </w:r>
       <w:bookmarkStart w:id="0" w:name="_GoBack"/>
       <w:bookmarkEnd w:id="0"/>
@@ -129,6 +149,15 @@
     <w:p>
       <w:r>
         <w:t>Data used in the database is sourced from checking the elements in the developer console and taking info that I  could use as data. Through learnonline I was able to source some lecturers and there subjects and on timetable things such as room no. were obtained aswell as times days etc.</w:t>
+      </w:r>
+    </w:p>
+    <w:p>
+      <w:r>
+        <w:lastRenderedPageBreak/>
+        <w:t xml:space="preserve">I would paste theses into separate notepads </w:t>
+      </w:r>
+      <w:r>
+        <w:t xml:space="preserve">, under sections such as lecturers, subjects , rooms etc then I would clean the html tags off them so that I could use them when creating the nodes and relationships. </w:t>
       </w:r>
     </w:p>
     <w:sectPr>

</xml_diff>

<commit_message>
Added examples of methods used to generate database and example queries aswell as a screenshot of Database
</commit_message>
<xml_diff>
--- a/Graph_Theory.docx
+++ b/Graph_Theory.docx
@@ -53,7 +53,15 @@
         <w:t xml:space="preserve"> under the relationship contains</w:t>
       </w:r>
       <w:r>
-        <w:t xml:space="preserve">. The nodes for lecturers will will relate to the subject they teach. Group nodes will relate to the subject under which they fall. The room node will relate to the group/subject depending on whether it is a lab </w:t>
+        <w:t xml:space="preserve">. The nodes for lecturers will </w:t>
+      </w:r>
+      <w:proofErr w:type="spellStart"/>
+      <w:r>
+        <w:t>will</w:t>
+      </w:r>
+      <w:proofErr w:type="spellEnd"/>
+      <w:r>
+        <w:t xml:space="preserve"> relate to the subject they teach. Group nodes will relate to the subject under which they fall. The room node will relate to the group/subject depending on whether it is a lab </w:t>
       </w:r>
       <w:r>
         <w:softHyphen/>
@@ -73,7 +81,15 @@
     </w:p>
     <w:p>
       <w:r>
-        <w:t xml:space="preserve">In the database I do the complete group breakdown for each subject in year 3 but in the interest of time and not to make this database prototype unreadable I will not be doing this for every year instead I will use a few subjects across the other years to show that queries can present data for rooms being shared , days , lecturers and times through out the 4 years and that the same 5 days and rooms apply to all years and subjects. This will however not stop the overlap of lecturers , due to some lecturers sharing modules in the same year. And the possibility of two of the same module overlapping for two separate groups and having </w:t>
+        <w:t xml:space="preserve">In the database I do the complete group breakdown for each subject in year 3 but in the interest of time and not to make this database prototype unreadable I will not be doing this for every year instead I will use a few subjects across the other years to show that queries can present data for rooms being shared , days , lecturers and times </w:t>
+      </w:r>
+      <w:proofErr w:type="spellStart"/>
+      <w:r>
+        <w:t>through out</w:t>
+      </w:r>
+      <w:proofErr w:type="spellEnd"/>
+      <w:r>
+        <w:t xml:space="preserve"> the 4 years and that the same 5 days and rooms apply to all years and subjects. This will however not stop the overlap of lecturers , due to some lecturers sharing modules in the same year. And the possibility of two of the same module overlapping for two separate groups and having </w:t>
       </w:r>
       <w:r>
         <w:t>two or more</w:t>
@@ -119,8 +135,6 @@
       <w:r>
         <w:t>eslot similar to the lab groups way.</w:t>
       </w:r>
-      <w:bookmarkStart w:id="0" w:name="_GoBack"/>
-      <w:bookmarkEnd w:id="0"/>
     </w:p>
     <w:p/>
     <w:p>
@@ -148,7 +162,23 @@
     </w:p>
     <w:p>
       <w:r>
-        <w:t>Data used in the database is sourced from checking the elements in the developer console and taking info that I  could use as data. Through learnonline I was able to source some lecturers and there subjects and on timetable things such as room no. were obtained aswell as times days etc.</w:t>
+        <w:t xml:space="preserve">Data used in the database is sourced from checking the elements in the developer console and taking info that I  could use as data. Through </w:t>
+      </w:r>
+      <w:proofErr w:type="spellStart"/>
+      <w:r>
+        <w:t>learnonline</w:t>
+      </w:r>
+      <w:proofErr w:type="spellEnd"/>
+      <w:r>
+        <w:t xml:space="preserve"> I was able to source some lecturers and there subjects and on timetable things such as room no. were obtained </w:t>
+      </w:r>
+      <w:proofErr w:type="spellStart"/>
+      <w:r>
+        <w:t>aswell</w:t>
+      </w:r>
+      <w:proofErr w:type="spellEnd"/>
+      <w:r>
+        <w:t xml:space="preserve"> as times days etc.</w:t>
       </w:r>
     </w:p>
     <w:p>
@@ -157,9 +187,398 @@
         <w:t xml:space="preserve">I would paste theses into separate notepads </w:t>
       </w:r>
       <w:r>
-        <w:t xml:space="preserve">, under sections such as lecturers, subjects , rooms etc then I would clean the html tags off them so that I could use them when creating the nodes and relationships. </w:t>
-      </w:r>
-    </w:p>
+        <w:t xml:space="preserve">, under sections such as lecturers, subjects , rooms </w:t>
+      </w:r>
+      <w:proofErr w:type="spellStart"/>
+      <w:r>
+        <w:t>etc</w:t>
+      </w:r>
+      <w:proofErr w:type="spellEnd"/>
+      <w:r>
+        <w:t xml:space="preserve"> then I would clean the html tags off them so that I could use them when creating the nodes and relationships. </w:t>
+      </w:r>
+    </w:p>
+    <w:p/>
+    <w:p>
+      <w:pPr>
+        <w:pStyle w:val="Heading1"/>
+      </w:pPr>
+      <w:r>
+        <w:t>Examples and queries</w:t>
+      </w:r>
+    </w:p>
+    <w:p>
+      <w:pPr>
+        <w:pStyle w:val="NoSpacing"/>
+        <w:rPr>
+          <w:b/>
+          <w:i/>
+          <w:u w:val="single"/>
+        </w:rPr>
+      </w:pPr>
+      <w:r>
+        <w:rPr>
+          <w:b/>
+          <w:i/>
+          <w:highlight w:val="yellow"/>
+          <w:u w:val="single"/>
+        </w:rPr>
+        <w:t>Deleting</w:t>
+      </w:r>
+    </w:p>
+    <w:p>
+      <w:pPr>
+        <w:pStyle w:val="NoSpacing"/>
+      </w:pPr>
+      <w:r>
+        <w:t>match (</w:t>
+      </w:r>
+      <w:proofErr w:type="spellStart"/>
+      <w:r>
+        <w:t>s:Subject</w:t>
+      </w:r>
+      <w:proofErr w:type="spellEnd"/>
+      <w:r>
+        <w:t xml:space="preserve"> {</w:t>
+      </w:r>
+      <w:proofErr w:type="spellStart"/>
+      <w:r>
+        <w:t>Name:'Software</w:t>
+      </w:r>
+      <w:proofErr w:type="spellEnd"/>
+      <w:r>
+        <w:t xml:space="preserve"> Testing'}) optional match (s)-[r]-() delete </w:t>
+      </w:r>
+      <w:proofErr w:type="spellStart"/>
+      <w:r>
+        <w:t>s,r</w:t>
+      </w:r>
+      <w:proofErr w:type="spellEnd"/>
+    </w:p>
+    <w:p>
+      <w:pPr>
+        <w:pStyle w:val="NoSpacing"/>
+      </w:pPr>
+    </w:p>
+    <w:p>
+      <w:pPr>
+        <w:pStyle w:val="NoSpacing"/>
+        <w:rPr>
+          <w:b/>
+          <w:i/>
+          <w:u w:val="single"/>
+        </w:rPr>
+      </w:pPr>
+      <w:r>
+        <w:rPr>
+          <w:b/>
+          <w:i/>
+          <w:highlight w:val="yellow"/>
+          <w:u w:val="single"/>
+        </w:rPr>
+        <w:t>Creating Lecture</w:t>
+      </w:r>
+    </w:p>
+    <w:p>
+      <w:pPr>
+        <w:pStyle w:val="NoSpacing"/>
+      </w:pPr>
+      <w:r>
+        <w:t>match (</w:t>
+      </w:r>
+      <w:proofErr w:type="spellStart"/>
+      <w:r>
+        <w:t>s:Subject</w:t>
+      </w:r>
+      <w:proofErr w:type="spellEnd"/>
+      <w:r>
+        <w:t xml:space="preserve"> {</w:t>
+      </w:r>
+      <w:proofErr w:type="spellStart"/>
+      <w:r>
+        <w:t>Name:'Server</w:t>
+      </w:r>
+      <w:proofErr w:type="spellEnd"/>
+      <w:r>
+        <w:t xml:space="preserve"> Side Rad'}) create (</w:t>
+      </w:r>
+      <w:proofErr w:type="spellStart"/>
+      <w:r>
+        <w:t>l:Lecture</w:t>
+      </w:r>
+      <w:proofErr w:type="spellEnd"/>
+      <w:r>
+        <w:t xml:space="preserve"> {</w:t>
+      </w:r>
+      <w:proofErr w:type="spellStart"/>
+      <w:r>
+        <w:t>Name:'Lecture</w:t>
+      </w:r>
+      <w:proofErr w:type="spellEnd"/>
+      <w:r>
+        <w:t>'}) create(l)-[</w:t>
+      </w:r>
+      <w:proofErr w:type="spellStart"/>
+      <w:r>
+        <w:t>r:Lecture</w:t>
+      </w:r>
+      <w:proofErr w:type="spellEnd"/>
+      <w:r>
+        <w:t>]-&gt;(s)</w:t>
+      </w:r>
+    </w:p>
+    <w:p>
+      <w:pPr>
+        <w:pStyle w:val="NoSpacing"/>
+      </w:pPr>
+      <w:r>
+        <w:t>MATCH (c)</w:t>
+      </w:r>
+    </w:p>
+    <w:p>
+      <w:pPr>
+        <w:pStyle w:val="NoSpacing"/>
+      </w:pPr>
+      <w:r>
+        <w:t>WHERE ID(c) = 142 Match (</w:t>
+      </w:r>
+      <w:proofErr w:type="spellStart"/>
+      <w:r>
+        <w:t>d:Day</w:t>
+      </w:r>
+      <w:proofErr w:type="spellEnd"/>
+      <w:r>
+        <w:t xml:space="preserve"> {</w:t>
+      </w:r>
+      <w:proofErr w:type="spellStart"/>
+      <w:r>
+        <w:t>Name:'Wednesday</w:t>
+      </w:r>
+      <w:proofErr w:type="spellEnd"/>
+      <w:r>
+        <w:t>'}), (</w:t>
+      </w:r>
+      <w:proofErr w:type="spellStart"/>
+      <w:r>
+        <w:t>r:Room</w:t>
+      </w:r>
+      <w:proofErr w:type="spellEnd"/>
+      <w:r>
+        <w:t xml:space="preserve"> {Name:'997'}) CREATE(c)-[</w:t>
+      </w:r>
+      <w:proofErr w:type="spellStart"/>
+      <w:r>
+        <w:t>z:Location</w:t>
+      </w:r>
+      <w:proofErr w:type="spellEnd"/>
+      <w:r>
+        <w:t>]-&gt;(r) Create(r)-[</w:t>
+      </w:r>
+      <w:proofErr w:type="spellStart"/>
+      <w:r>
+        <w:t>t:Time</w:t>
+      </w:r>
+      <w:proofErr w:type="spellEnd"/>
+      <w:r>
+        <w:t xml:space="preserve"> {Hours:["13:00 - 14:00"]}]-&gt;(d)</w:t>
+      </w:r>
+    </w:p>
+    <w:p>
+      <w:pPr>
+        <w:pStyle w:val="NoSpacing"/>
+      </w:pPr>
+    </w:p>
+    <w:p>
+      <w:pPr>
+        <w:pStyle w:val="NoSpacing"/>
+        <w:rPr>
+          <w:b/>
+          <w:i/>
+          <w:u w:val="single"/>
+        </w:rPr>
+      </w:pPr>
+      <w:r>
+        <w:rPr>
+          <w:b/>
+          <w:i/>
+          <w:highlight w:val="yellow"/>
+          <w:u w:val="single"/>
+        </w:rPr>
+        <w:t>Creating Lab</w:t>
+      </w:r>
+    </w:p>
+    <w:p>
+      <w:r>
+        <w:t>match (</w:t>
+      </w:r>
+      <w:proofErr w:type="spellStart"/>
+      <w:r>
+        <w:t>s:Subject</w:t>
+      </w:r>
+      <w:proofErr w:type="spellEnd"/>
+      <w:r>
+        <w:t xml:space="preserve"> {</w:t>
+      </w:r>
+      <w:proofErr w:type="spellStart"/>
+      <w:r>
+        <w:t>Name:'Graph</w:t>
+      </w:r>
+      <w:proofErr w:type="spellEnd"/>
+      <w:r>
+        <w:t xml:space="preserve"> Theory'}),(</w:t>
+      </w:r>
+      <w:proofErr w:type="spellStart"/>
+      <w:r>
+        <w:t>r:Room</w:t>
+      </w:r>
+      <w:proofErr w:type="spellEnd"/>
+      <w:r>
+        <w:t xml:space="preserve"> {Name:'941'}),(</w:t>
+      </w:r>
+      <w:proofErr w:type="spellStart"/>
+      <w:r>
+        <w:t>d:Day</w:t>
+      </w:r>
+      <w:proofErr w:type="spellEnd"/>
+      <w:r>
+        <w:t xml:space="preserve"> {</w:t>
+      </w:r>
+      <w:proofErr w:type="spellStart"/>
+      <w:r>
+        <w:t>Name:'Monday</w:t>
+      </w:r>
+      <w:proofErr w:type="spellEnd"/>
+      <w:r>
+        <w:t>'}) create(</w:t>
+      </w:r>
+      <w:proofErr w:type="spellStart"/>
+      <w:r>
+        <w:t>a:Group</w:t>
+      </w:r>
+      <w:proofErr w:type="spellEnd"/>
+      <w:r>
+        <w:t xml:space="preserve"> {</w:t>
+      </w:r>
+      <w:proofErr w:type="spellStart"/>
+      <w:r>
+        <w:t>Name:'A</w:t>
+      </w:r>
+      <w:proofErr w:type="spellEnd"/>
+      <w:r>
+        <w:t>'}) create(a)-[:Lab]-&gt;(s) create(a)-[:Location]-&gt;(r) create(a)-[:Time {:Hours:["9:00 - 10:00"]}]-&gt;(d)</w:t>
+      </w:r>
+    </w:p>
+    <w:p>
+      <w:r>
+        <w:rPr>
+          <w:highlight w:val="yellow"/>
+        </w:rPr>
+        <w:t>Query to list all subjects a lecturer teaches in the database</w:t>
+      </w:r>
+    </w:p>
+    <w:p>
+      <w:r>
+        <w:t>match (</w:t>
+      </w:r>
+      <w:proofErr w:type="spellStart"/>
+      <w:r>
+        <w:t>l:Lecturer</w:t>
+      </w:r>
+      <w:proofErr w:type="spellEnd"/>
+      <w:r>
+        <w:t>)-[</w:t>
+      </w:r>
+      <w:proofErr w:type="spellStart"/>
+      <w:r>
+        <w:t>r:Teaches</w:t>
+      </w:r>
+      <w:proofErr w:type="spellEnd"/>
+      <w:r>
+        <w:t>]-&gt;(</w:t>
+      </w:r>
+      <w:proofErr w:type="spellStart"/>
+      <w:r>
+        <w:t>s:Subject</w:t>
+      </w:r>
+      <w:proofErr w:type="spellEnd"/>
+      <w:r>
+        <w:t xml:space="preserve">) where </w:t>
+      </w:r>
+      <w:proofErr w:type="spellStart"/>
+      <w:r>
+        <w:t>l.Name</w:t>
+      </w:r>
+      <w:proofErr w:type="spellEnd"/>
+      <w:r>
+        <w:t xml:space="preserve">='Ian McLoughlin' return </w:t>
+      </w:r>
+      <w:proofErr w:type="spellStart"/>
+      <w:r>
+        <w:t>s.Name</w:t>
+      </w:r>
+      <w:proofErr w:type="spellEnd"/>
+    </w:p>
+    <w:p>
+      <w:bookmarkStart w:id="0" w:name="_GoBack"/>
+      <w:bookmarkEnd w:id="0"/>
+    </w:p>
+    <w:p>
+      <w:r>
+        <w:rPr>
+          <w:noProof/>
+          <w:lang w:eastAsia="en-IE"/>
+        </w:rPr>
+        <w:drawing>
+          <wp:inline distT="0" distB="0" distL="0" distR="0">
+            <wp:extent cx="5734050" cy="3638550"/>
+            <wp:effectExtent l="0" t="0" r="0" b="0"/>
+            <wp:docPr id="2" name="Picture 2" descr="C:\Users\gerag\AppData\Local\Microsoft\Windows\INetCache\Content.Word\d7707d3b5d99d9790bb01360cd73c2de.png"/>
+            <wp:cNvGraphicFramePr>
+              <a:graphicFrameLocks xmlns:a="http://schemas.openxmlformats.org/drawingml/2006/main" noChangeAspect="1"/>
+            </wp:cNvGraphicFramePr>
+            <a:graphic xmlns:a="http://schemas.openxmlformats.org/drawingml/2006/main">
+              <a:graphicData uri="http://schemas.openxmlformats.org/drawingml/2006/picture">
+                <pic:pic xmlns:pic="http://schemas.openxmlformats.org/drawingml/2006/picture">
+                  <pic:nvPicPr>
+                    <pic:cNvPr id="0" name="Picture 2" descr="C:\Users\gerag\AppData\Local\Microsoft\Windows\INetCache\Content.Word\d7707d3b5d99d9790bb01360cd73c2de.png"/>
+                    <pic:cNvPicPr>
+                      <a:picLocks noChangeAspect="1" noChangeArrowheads="1"/>
+                    </pic:cNvPicPr>
+                  </pic:nvPicPr>
+                  <pic:blipFill>
+                    <a:blip r:embed="rId5" cstate="print">
+                      <a:extLst>
+                        <a:ext uri="{28A0092B-C50C-407E-A947-70E740481C1C}">
+                          <a14:useLocalDpi xmlns:a14="http://schemas.microsoft.com/office/drawing/2010/main" val="0"/>
+                        </a:ext>
+                      </a:extLst>
+                    </a:blip>
+                    <a:srcRect/>
+                    <a:stretch>
+                      <a:fillRect/>
+                    </a:stretch>
+                  </pic:blipFill>
+                  <pic:spPr bwMode="auto">
+                    <a:xfrm>
+                      <a:off x="0" y="0"/>
+                      <a:ext cx="5734050" cy="3638550"/>
+                    </a:xfrm>
+                    <a:prstGeom prst="rect">
+                      <a:avLst/>
+                    </a:prstGeom>
+                    <a:noFill/>
+                    <a:ln>
+                      <a:noFill/>
+                    </a:ln>
+                  </pic:spPr>
+                </pic:pic>
+              </a:graphicData>
+            </a:graphic>
+          </wp:inline>
+        </w:drawing>
+      </w:r>
+    </w:p>
+    <w:p/>
     <w:sectPr>
       <w:pgSz w:w="11906" w:h="16838"/>
       <w:pgMar w:top="1440" w:right="1440" w:bottom="1440" w:left="1440" w:header="708" w:footer="708" w:gutter="0"/>
@@ -685,6 +1104,15 @@
       <w:shd w:val="clear" w:color="auto" w:fill="E6E6E6"/>
     </w:rPr>
   </w:style>
+  <w:style w:type="paragraph" w:styleId="NoSpacing">
+    <w:name w:val="No Spacing"/>
+    <w:uiPriority w:val="1"/>
+    <w:qFormat/>
+    <w:rsid w:val="0009272C"/>
+    <w:pPr>
+      <w:spacing w:after="0" w:line="240" w:lineRule="auto"/>
+    </w:pPr>
+  </w:style>
 </w:styles>
 </file>
 

</xml_diff>

<commit_message>
Added Database to the repositry
</commit_message>
<xml_diff>
--- a/Graph_Theory.docx
+++ b/Graph_Theory.docx
@@ -27,11 +27,12 @@
       </w:r>
     </w:p>
     <w:p/>
-    <w:p/>
     <w:p>
       <w:pPr>
         <w:pStyle w:val="Heading1"/>
       </w:pPr>
+      <w:bookmarkStart w:id="0" w:name="_GoBack"/>
+      <w:bookmarkEnd w:id="0"/>
       <w:r>
         <w:t>Design</w:t>
       </w:r>
@@ -183,7 +184,6 @@
     </w:p>
     <w:p>
       <w:r>
-        <w:lastRenderedPageBreak/>
         <w:t xml:space="preserve">I would paste theses into separate notepads </w:t>
       </w:r>
       <w:r>
@@ -209,7 +209,6 @@
     </w:p>
     <w:p>
       <w:pPr>
-        <w:pStyle w:val="NoSpacing"/>
         <w:rPr>
           <w:b/>
           <w:i/>
@@ -223,52 +222,9 @@
           <w:highlight w:val="yellow"/>
           <w:u w:val="single"/>
         </w:rPr>
-        <w:t>Deleting</w:t>
-      </w:r>
-    </w:p>
-    <w:p>
-      <w:pPr>
-        <w:pStyle w:val="NoSpacing"/>
-      </w:pPr>
-      <w:r>
-        <w:t>match (</w:t>
-      </w:r>
-      <w:proofErr w:type="spellStart"/>
-      <w:r>
-        <w:t>s:Subject</w:t>
-      </w:r>
-      <w:proofErr w:type="spellEnd"/>
-      <w:r>
-        <w:t xml:space="preserve"> {</w:t>
-      </w:r>
-      <w:proofErr w:type="spellStart"/>
-      <w:r>
-        <w:t>Name:'Software</w:t>
-      </w:r>
-      <w:proofErr w:type="spellEnd"/>
-      <w:r>
-        <w:t xml:space="preserve"> Testing'}) optional match (s)-[r]-() delete </w:t>
-      </w:r>
-      <w:proofErr w:type="spellStart"/>
-      <w:r>
-        <w:t>s,r</w:t>
-      </w:r>
-      <w:proofErr w:type="spellEnd"/>
-    </w:p>
-    <w:p>
-      <w:pPr>
-        <w:pStyle w:val="NoSpacing"/>
-      </w:pPr>
-    </w:p>
-    <w:p>
-      <w:pPr>
-        <w:pStyle w:val="NoSpacing"/>
-        <w:rPr>
-          <w:b/>
-          <w:i/>
-          <w:u w:val="single"/>
-        </w:rPr>
-      </w:pPr>
+        <w:t xml:space="preserve">Creating a node </w:t>
+      </w:r>
+      <w:proofErr w:type="spellStart"/>
       <w:r>
         <w:rPr>
           <w:b/>
@@ -276,127 +232,9 @@
           <w:highlight w:val="yellow"/>
           <w:u w:val="single"/>
         </w:rPr>
-        <w:t>Creating Lecture</w:t>
-      </w:r>
-    </w:p>
-    <w:p>
-      <w:pPr>
-        <w:pStyle w:val="NoSpacing"/>
-      </w:pPr>
-      <w:r>
-        <w:t>match (</w:t>
-      </w:r>
-      <w:proofErr w:type="spellStart"/>
-      <w:r>
-        <w:t>s:Subject</w:t>
-      </w:r>
-      <w:proofErr w:type="spellEnd"/>
-      <w:r>
-        <w:t xml:space="preserve"> {</w:t>
-      </w:r>
-      <w:proofErr w:type="spellStart"/>
-      <w:r>
-        <w:t>Name:'Server</w:t>
-      </w:r>
-      <w:proofErr w:type="spellEnd"/>
-      <w:r>
-        <w:t xml:space="preserve"> Side Rad'}) create (</w:t>
-      </w:r>
-      <w:proofErr w:type="spellStart"/>
-      <w:r>
-        <w:t>l:Lecture</w:t>
-      </w:r>
-      <w:proofErr w:type="spellEnd"/>
-      <w:r>
-        <w:t xml:space="preserve"> {</w:t>
-      </w:r>
-      <w:proofErr w:type="spellStart"/>
-      <w:r>
-        <w:t>Name:'Lecture</w:t>
-      </w:r>
-      <w:proofErr w:type="spellEnd"/>
-      <w:r>
-        <w:t>'}) create(l)-[</w:t>
-      </w:r>
-      <w:proofErr w:type="spellStart"/>
-      <w:r>
-        <w:t>r:Lecture</w:t>
-      </w:r>
-      <w:proofErr w:type="spellEnd"/>
-      <w:r>
-        <w:t>]-&gt;(s)</w:t>
-      </w:r>
-    </w:p>
-    <w:p>
-      <w:pPr>
-        <w:pStyle w:val="NoSpacing"/>
-      </w:pPr>
-      <w:r>
-        <w:t>MATCH (c)</w:t>
-      </w:r>
-    </w:p>
-    <w:p>
-      <w:pPr>
-        <w:pStyle w:val="NoSpacing"/>
-      </w:pPr>
-      <w:r>
-        <w:t>WHERE ID(c) = 142 Match (</w:t>
-      </w:r>
-      <w:proofErr w:type="spellStart"/>
-      <w:r>
-        <w:t>d:Day</w:t>
-      </w:r>
-      <w:proofErr w:type="spellEnd"/>
-      <w:r>
-        <w:t xml:space="preserve"> {</w:t>
-      </w:r>
-      <w:proofErr w:type="spellStart"/>
-      <w:r>
-        <w:t>Name:'Wednesday</w:t>
-      </w:r>
-      <w:proofErr w:type="spellEnd"/>
-      <w:r>
-        <w:t>'}), (</w:t>
-      </w:r>
-      <w:proofErr w:type="spellStart"/>
-      <w:r>
-        <w:t>r:Room</w:t>
-      </w:r>
-      <w:proofErr w:type="spellEnd"/>
-      <w:r>
-        <w:t xml:space="preserve"> {Name:'997'}) CREATE(c)-[</w:t>
-      </w:r>
-      <w:proofErr w:type="spellStart"/>
-      <w:r>
-        <w:t>z:Location</w:t>
-      </w:r>
-      <w:proofErr w:type="spellEnd"/>
-      <w:r>
-        <w:t>]-&gt;(r) Create(r)-[</w:t>
-      </w:r>
-      <w:proofErr w:type="spellStart"/>
-      <w:r>
-        <w:t>t:Time</w:t>
-      </w:r>
-      <w:proofErr w:type="spellEnd"/>
-      <w:r>
-        <w:t xml:space="preserve"> {Hours:["13:00 - 14:00"]}]-&gt;(d)</w:t>
-      </w:r>
-    </w:p>
-    <w:p>
-      <w:pPr>
-        <w:pStyle w:val="NoSpacing"/>
-      </w:pPr>
-    </w:p>
-    <w:p>
-      <w:pPr>
-        <w:pStyle w:val="NoSpacing"/>
-        <w:rPr>
-          <w:b/>
-          <w:i/>
-          <w:u w:val="single"/>
-        </w:rPr>
-      </w:pPr>
+        <w:t>i.e</w:t>
+      </w:r>
+      <w:proofErr w:type="spellEnd"/>
       <w:r>
         <w:rPr>
           <w:b/>
@@ -404,6 +242,251 @@
           <w:highlight w:val="yellow"/>
           <w:u w:val="single"/>
         </w:rPr>
+        <w:t xml:space="preserve"> rooms</w:t>
+      </w:r>
+    </w:p>
+    <w:p>
+      <w:r>
+        <w:t>create (</w:t>
+      </w:r>
+      <w:proofErr w:type="spellStart"/>
+      <w:r>
+        <w:t>a:Room</w:t>
+      </w:r>
+      <w:proofErr w:type="spellEnd"/>
+      <w:r>
+        <w:t xml:space="preserve"> {Name:'145'}),(</w:t>
+      </w:r>
+      <w:proofErr w:type="spellStart"/>
+      <w:r>
+        <w:t>b:Room</w:t>
+      </w:r>
+      <w:proofErr w:type="spellEnd"/>
+      <w:r>
+        <w:t xml:space="preserve"> {Name:'994'}),(</w:t>
+      </w:r>
+      <w:proofErr w:type="spellStart"/>
+      <w:r>
+        <w:t>c:Room</w:t>
+      </w:r>
+      <w:proofErr w:type="spellEnd"/>
+      <w:r>
+        <w:t xml:space="preserve"> {Name:'223'}),(</w:t>
+      </w:r>
+      <w:proofErr w:type="spellStart"/>
+      <w:r>
+        <w:t>d:Room</w:t>
+      </w:r>
+      <w:proofErr w:type="spellEnd"/>
+      <w:r>
+        <w:t xml:space="preserve"> {Name:'PF05'}),</w:t>
+      </w:r>
+      <w:r>
+        <w:t xml:space="preserve"> </w:t>
+      </w:r>
+      <w:proofErr w:type="spellStart"/>
+      <w:r>
+        <w:t>etc</w:t>
+      </w:r>
+      <w:proofErr w:type="spellEnd"/>
+    </w:p>
+    <w:p>
+      <w:pPr>
+        <w:pStyle w:val="NoSpacing"/>
+        <w:rPr>
+          <w:b/>
+          <w:i/>
+          <w:u w:val="single"/>
+        </w:rPr>
+      </w:pPr>
+      <w:r>
+        <w:rPr>
+          <w:b/>
+          <w:i/>
+          <w:highlight w:val="yellow"/>
+          <w:u w:val="single"/>
+        </w:rPr>
+        <w:t>Deleting</w:t>
+      </w:r>
+    </w:p>
+    <w:p>
+      <w:pPr>
+        <w:pStyle w:val="NoSpacing"/>
+      </w:pPr>
+      <w:r>
+        <w:t>match (</w:t>
+      </w:r>
+      <w:proofErr w:type="spellStart"/>
+      <w:r>
+        <w:t>s:Subject</w:t>
+      </w:r>
+      <w:proofErr w:type="spellEnd"/>
+      <w:r>
+        <w:t xml:space="preserve"> {</w:t>
+      </w:r>
+      <w:proofErr w:type="spellStart"/>
+      <w:r>
+        <w:t>Name:'Software</w:t>
+      </w:r>
+      <w:proofErr w:type="spellEnd"/>
+      <w:r>
+        <w:t xml:space="preserve"> Testing'}) optional match (s)-[r]-() delete </w:t>
+      </w:r>
+      <w:proofErr w:type="spellStart"/>
+      <w:r>
+        <w:t>s,r</w:t>
+      </w:r>
+      <w:proofErr w:type="spellEnd"/>
+    </w:p>
+    <w:p>
+      <w:pPr>
+        <w:pStyle w:val="NoSpacing"/>
+      </w:pPr>
+    </w:p>
+    <w:p>
+      <w:pPr>
+        <w:pStyle w:val="NoSpacing"/>
+        <w:rPr>
+          <w:b/>
+          <w:i/>
+          <w:u w:val="single"/>
+        </w:rPr>
+      </w:pPr>
+      <w:r>
+        <w:rPr>
+          <w:b/>
+          <w:i/>
+          <w:highlight w:val="yellow"/>
+          <w:u w:val="single"/>
+        </w:rPr>
+        <w:t>Creating Lecture</w:t>
+      </w:r>
+    </w:p>
+    <w:p>
+      <w:pPr>
+        <w:pStyle w:val="NoSpacing"/>
+      </w:pPr>
+      <w:r>
+        <w:t>match (</w:t>
+      </w:r>
+      <w:proofErr w:type="spellStart"/>
+      <w:r>
+        <w:t>s:Subject</w:t>
+      </w:r>
+      <w:proofErr w:type="spellEnd"/>
+      <w:r>
+        <w:t xml:space="preserve"> {</w:t>
+      </w:r>
+      <w:proofErr w:type="spellStart"/>
+      <w:r>
+        <w:t>Name:'Server</w:t>
+      </w:r>
+      <w:proofErr w:type="spellEnd"/>
+      <w:r>
+        <w:t xml:space="preserve"> Side Rad'}) create (</w:t>
+      </w:r>
+      <w:proofErr w:type="spellStart"/>
+      <w:r>
+        <w:t>l:Lecture</w:t>
+      </w:r>
+      <w:proofErr w:type="spellEnd"/>
+      <w:r>
+        <w:t xml:space="preserve"> {</w:t>
+      </w:r>
+      <w:proofErr w:type="spellStart"/>
+      <w:r>
+        <w:t>Name:'Lecture</w:t>
+      </w:r>
+      <w:proofErr w:type="spellEnd"/>
+      <w:r>
+        <w:t>'}) create(l)-[</w:t>
+      </w:r>
+      <w:proofErr w:type="spellStart"/>
+      <w:r>
+        <w:t>r:Lecture</w:t>
+      </w:r>
+      <w:proofErr w:type="spellEnd"/>
+      <w:r>
+        <w:t>]-&gt;(s)</w:t>
+      </w:r>
+    </w:p>
+    <w:p>
+      <w:pPr>
+        <w:pStyle w:val="NoSpacing"/>
+      </w:pPr>
+      <w:r>
+        <w:t>MATCH (c)</w:t>
+      </w:r>
+    </w:p>
+    <w:p>
+      <w:pPr>
+        <w:pStyle w:val="NoSpacing"/>
+      </w:pPr>
+      <w:r>
+        <w:t>WHERE ID(c) = 142 Match (</w:t>
+      </w:r>
+      <w:proofErr w:type="spellStart"/>
+      <w:r>
+        <w:t>d:Day</w:t>
+      </w:r>
+      <w:proofErr w:type="spellEnd"/>
+      <w:r>
+        <w:t xml:space="preserve"> {</w:t>
+      </w:r>
+      <w:proofErr w:type="spellStart"/>
+      <w:r>
+        <w:t>Name:'Wednesday</w:t>
+      </w:r>
+      <w:proofErr w:type="spellEnd"/>
+      <w:r>
+        <w:t>'}), (</w:t>
+      </w:r>
+      <w:proofErr w:type="spellStart"/>
+      <w:r>
+        <w:t>r:Room</w:t>
+      </w:r>
+      <w:proofErr w:type="spellEnd"/>
+      <w:r>
+        <w:t xml:space="preserve"> {Name:'997'}) CREATE(c)-[</w:t>
+      </w:r>
+      <w:proofErr w:type="spellStart"/>
+      <w:r>
+        <w:t>z:Location</w:t>
+      </w:r>
+      <w:proofErr w:type="spellEnd"/>
+      <w:r>
+        <w:t>]-&gt;(r) Create(r)-[</w:t>
+      </w:r>
+      <w:proofErr w:type="spellStart"/>
+      <w:r>
+        <w:t>t:Time</w:t>
+      </w:r>
+      <w:proofErr w:type="spellEnd"/>
+      <w:r>
+        <w:t xml:space="preserve"> {Hours:["13:00 - 14:00"]}]-&gt;(d)</w:t>
+      </w:r>
+    </w:p>
+    <w:p>
+      <w:pPr>
+        <w:pStyle w:val="NoSpacing"/>
+      </w:pPr>
+    </w:p>
+    <w:p>
+      <w:pPr>
+        <w:pStyle w:val="NoSpacing"/>
+        <w:rPr>
+          <w:b/>
+          <w:i/>
+          <w:u w:val="single"/>
+        </w:rPr>
+      </w:pPr>
+      <w:r>
+        <w:rPr>
+          <w:b/>
+          <w:i/>
+          <w:highlight w:val="yellow"/>
+          <w:u w:val="single"/>
+        </w:rPr>
         <w:t>Creating Lab</w:t>
       </w:r>
     </w:p>
@@ -518,10 +601,7 @@
       </w:r>
       <w:proofErr w:type="spellEnd"/>
     </w:p>
-    <w:p>
-      <w:bookmarkStart w:id="0" w:name="_GoBack"/>
-      <w:bookmarkEnd w:id="0"/>
-    </w:p>
+    <w:p/>
     <w:p>
       <w:r>
         <w:rPr>

</xml_diff>